<commit_message>
fix ital in refs
</commit_message>
<xml_diff>
--- a/docs/notes/hostpop1.docx
+++ b/docs/notes/hostpop1.docx
@@ -1625,7 +1625,19 @@
         <w:pStyle w:val="Bibliography"/>
       </w:pPr>
       <w:r>
-        <w:t xml:space="preserve">Scott, Marilyn E. 1987. “Regulation of Mouse Colony Abundance by Heligmosomoides Polygyrus.”</w:t>
+        <w:t xml:space="preserve">Scott, Marilyn E. 1987. “Regulation of Mouse Colony Abundance by</w:t>
+      </w:r>
+      <w:r>
+        <w:t xml:space="preserve"> </w:t>
+      </w:r>
+      <w:r>
+        <w:rPr>
+          <w:i/>
+        </w:rPr>
+        <w:t xml:space="preserve">Heligmosomoides Polygyrus</w:t>
+      </w:r>
+      <w:r>
+        <w:t xml:space="preserve">.”</w:t>
       </w:r>
       <w:r>
         <w:t xml:space="preserve"> </w:t>
@@ -1664,7 +1676,22 @@
         <w:pStyle w:val="Bibliography"/>
       </w:pPr>
       <w:r>
-        <w:t xml:space="preserve">Thompson, David, Mike Lonergan, and Callan Duck. 2005. “Population Dynamics of Harbour Seals Phoca Vitulina in England: Monitoring Growth and Catastrophic Declines.”</w:t>
+        <w:t xml:space="preserve">Thompson, David, Mike Lonergan, and Callan Duck. 2005. “Population Dynamics of Harbour Seals</w:t>
+      </w:r>
+      <w:r>
+        <w:t xml:space="preserve"> </w:t>
+      </w:r>
+      <w:r>
+        <w:rPr>
+          <w:i/>
+        </w:rPr>
+        <w:t xml:space="preserve">Phoca Vitulina</w:t>
+      </w:r>
+      <w:r>
+        <w:t xml:space="preserve"> </w:t>
+      </w:r>
+      <w:r>
+        <w:t xml:space="preserve">in England: Monitoring Growth and Catastrophic Declines.”</w:t>
       </w:r>
       <w:r>
         <w:t xml:space="preserve"> </w:t>
@@ -1812,7 +1839,7 @@
         <w:pStyle w:val="FirstParagraph"/>
       </w:pPr>
       <w:r>
-        <w:t xml:space="preserve">Last updated: 2022-01-27 20:34:36</w:t>
+        <w:t xml:space="preserve">Last updated: 2022-02-02 12:27:14</w:t>
       </w:r>
     </w:p>
     <w:sectPr/>

</xml_diff>